<commit_message>
Sub-título Git Push add
</commit_message>
<xml_diff>
--- a/Versionador Git.docx
+++ b/Versionador Git.docx
@@ -143,63 +143,89 @@
       <w:r>
         <w:t xml:space="preserve">? </w:t>
       </w:r>
+      <w:r>
+        <w:t xml:space="preserve">Em sistemas de controle de versão, como o </w:t>
+      </w:r>
+      <w:proofErr w:type="spellStart"/>
+      <w:r>
+        <w:t>Git</w:t>
+      </w:r>
+      <w:proofErr w:type="spellEnd"/>
+      <w:r>
+        <w:t xml:space="preserve">, um </w:t>
+      </w:r>
+      <w:proofErr w:type="spellStart"/>
+      <w:r>
+        <w:t>commit</w:t>
+      </w:r>
+      <w:proofErr w:type="spellEnd"/>
+      <w:r>
+        <w:t xml:space="preserve"> adiciona as alterações mais recentes do código-fonte para o repositório, tornando essas alterações parte da revisão principal do repositório.</w:t>
+      </w:r>
+      <w:r>
+        <w:br/>
+        <w:t xml:space="preserve">É importante ressaltar que os </w:t>
+      </w:r>
+      <w:proofErr w:type="spellStart"/>
+      <w:r>
+        <w:t>commits</w:t>
+      </w:r>
+      <w:proofErr w:type="spellEnd"/>
+      <w:r>
+        <w:t xml:space="preserve"> nos sistemas de controle de versão são mantidos no repositório indefinidamente. Assim, quando outros usuários fizerem uma atualização ou </w:t>
+      </w:r>
+      <w:proofErr w:type="spellStart"/>
+      <w:r>
+        <w:t>check</w:t>
+      </w:r>
+      <w:proofErr w:type="spellEnd"/>
+      <w:r>
+        <w:t xml:space="preserve">-out no repositório, eles receberão a última versão confirmada. Os sistemas de controle de versão permitem reverter facilmente para versões anteriores. Nesse contexto, um </w:t>
+      </w:r>
+      <w:proofErr w:type="spellStart"/>
+      <w:r>
+        <w:t>commit</w:t>
+      </w:r>
+      <w:proofErr w:type="spellEnd"/>
+      <w:r>
+        <w:t xml:space="preserve"> dentro de um sistema de controle de versão é protegido, pois é facilmente revertido, mesmo após o </w:t>
+      </w:r>
+      <w:proofErr w:type="spellStart"/>
+      <w:r>
+        <w:t>commit</w:t>
+      </w:r>
+      <w:proofErr w:type="spellEnd"/>
+      <w:r>
+        <w:t xml:space="preserve"> ter sido aplicado.</w:t>
+      </w:r>
+    </w:p>
+    <w:p>
+      <w:pPr>
+        <w:jc w:val="both"/>
+      </w:pPr>
+    </w:p>
+    <w:p>
+      <w:pPr>
+        <w:jc w:val="both"/>
+      </w:pPr>
+      <w:proofErr w:type="spellStart"/>
+      <w:r>
+        <w:t>Git</w:t>
+      </w:r>
+      <w:proofErr w:type="spellEnd"/>
+      <w:r>
+        <w:t xml:space="preserve"> </w:t>
+      </w:r>
+      <w:proofErr w:type="spellStart"/>
+      <w:r>
+        <w:t>Push</w:t>
+      </w:r>
+      <w:proofErr w:type="spellEnd"/>
+      <w:r>
+        <w:t xml:space="preserve"> e Sincronização:</w:t>
+      </w:r>
       <w:bookmarkStart w:id="0" w:name="_GoBack"/>
       <w:bookmarkEnd w:id="0"/>
-      <w:r>
-        <w:t xml:space="preserve">Em sistemas de controle de versão, como o </w:t>
-      </w:r>
-      <w:proofErr w:type="spellStart"/>
-      <w:r>
-        <w:t>Git</w:t>
-      </w:r>
-      <w:proofErr w:type="spellEnd"/>
-      <w:r>
-        <w:t xml:space="preserve">, um </w:t>
-      </w:r>
-      <w:proofErr w:type="spellStart"/>
-      <w:r>
-        <w:t>commit</w:t>
-      </w:r>
-      <w:proofErr w:type="spellEnd"/>
-      <w:r>
-        <w:t xml:space="preserve"> adiciona as alterações mais recentes do código-fonte para o repositório, tornando essas alterações parte da revisão principal do repositório.</w:t>
-      </w:r>
-      <w:r>
-        <w:br/>
-        <w:t xml:space="preserve">É importante ressaltar que os </w:t>
-      </w:r>
-      <w:proofErr w:type="spellStart"/>
-      <w:r>
-        <w:t>commits</w:t>
-      </w:r>
-      <w:proofErr w:type="spellEnd"/>
-      <w:r>
-        <w:t xml:space="preserve"> nos sistemas de controle de versão são mantidos no repositório indefinidamente. Assim, quando outros usuários fizerem uma atualização ou </w:t>
-      </w:r>
-      <w:proofErr w:type="spellStart"/>
-      <w:r>
-        <w:t>check</w:t>
-      </w:r>
-      <w:proofErr w:type="spellEnd"/>
-      <w:r>
-        <w:t xml:space="preserve">-out no repositório, eles receberão a última versão confirmada. Os sistemas de controle de versão permitem reverter facilmente para versões anteriores. Nesse contexto, um </w:t>
-      </w:r>
-      <w:proofErr w:type="spellStart"/>
-      <w:r>
-        <w:t>commit</w:t>
-      </w:r>
-      <w:proofErr w:type="spellEnd"/>
-      <w:r>
-        <w:t xml:space="preserve"> dentro de um sistema de controle de versão é protegido, pois é facilmente revertido, mesmo após o </w:t>
-      </w:r>
-      <w:proofErr w:type="spellStart"/>
-      <w:r>
-        <w:t>commit</w:t>
-      </w:r>
-      <w:proofErr w:type="spellEnd"/>
-      <w:r>
-        <w:t xml:space="preserve"> ter sido aplicado.</w:t>
-      </w:r>
     </w:p>
     <w:p/>
     <w:p>

</xml_diff>